<commit_message>
Corrigindo erro de Lógica NRU
</commit_message>
<xml_diff>
--- a/Gerenciamento de Memória.docx
+++ b/Gerenciamento de Memória.docx
@@ -74,10 +74,7 @@
         <w:t xml:space="preserve"> – </w:t>
       </w:r>
       <w:r>
-        <w:t>A primeira página que entrou é a primeira a sair</w:t>
-      </w:r>
-      <w:r>
-        <w:t>, porém, caso esta página tenha sido referenciada, ou seja, seu bit R seja igual a 1, ela receberá uma segunda chance, sendo movida para o fim da fila.</w:t>
+        <w:t>A primeira página que entrou é a primeira a sair, porém, caso esta página tenha sido referenciada, ou seja, seu bit R seja igual a 1, ela receberá uma segunda chance, sendo movida para o fim da fila.</w:t>
       </w:r>
     </w:p>
     <w:p>
@@ -352,10 +349,7 @@
         <w:ind w:left="360" w:firstLine="708"/>
       </w:pPr>
       <w:r>
-        <w:t>F</w:t>
-      </w:r>
-      <w:r>
-        <w:t xml:space="preserve">oram realizados testes e comparações que geraram os gráficos </w:t>
+        <w:t xml:space="preserve">Foram realizados testes e comparações que geraram os gráficos </w:t>
       </w:r>
       <w:proofErr w:type="gramStart"/>
       <w:r>
@@ -363,10 +357,7 @@
       </w:r>
       <w:proofErr w:type="gramEnd"/>
       <w:r>
-        <w:t xml:space="preserve"> seguir</w:t>
-      </w:r>
-      <w:r>
-        <w:t>:</w:t>
+        <w:t xml:space="preserve"> seguir:</w:t>
       </w:r>
     </w:p>
     <w:p>
@@ -384,8 +375,8 @@
         </w:rPr>
         <w:lastRenderedPageBreak/>
         <w:drawing>
-          <wp:inline distT="0" distB="0" distL="0" distR="0" wp14:anchorId="2BFA4F13" wp14:editId="615C9F60">
-            <wp:extent cx="5734050" cy="2657475"/>
+          <wp:inline distT="0" distB="0" distL="0" distR="0" wp14:anchorId="5ED303FD" wp14:editId="48350DA8">
+            <wp:extent cx="5676900" cy="2676525"/>
             <wp:effectExtent l="0" t="0" r="0" b="9525"/>
             <wp:docPr id="1" name="Gráfico 1">
               <a:extLst xmlns:a="http://schemas.openxmlformats.org/drawingml/2006/main">
@@ -413,10 +404,10 @@
           <w:noProof/>
         </w:rPr>
         <w:drawing>
-          <wp:inline distT="0" distB="0" distL="0" distR="0" wp14:anchorId="66FED54C" wp14:editId="3F1BA3BB">
-            <wp:extent cx="5686425" cy="2514600"/>
+          <wp:inline distT="0" distB="0" distL="0" distR="0" wp14:anchorId="46EC4FBB" wp14:editId="2920EC65">
+            <wp:extent cx="5686425" cy="2533650"/>
             <wp:effectExtent l="0" t="0" r="9525" b="0"/>
-            <wp:docPr id="2" name="Gráfico 2">
+            <wp:docPr id="3" name="Gráfico 3">
               <a:extLst xmlns:a="http://schemas.openxmlformats.org/drawingml/2006/main">
                 <a:ext uri="{FF2B5EF4-FFF2-40B4-BE49-F238E27FC236}">
                   <a16:creationId xmlns:a16="http://schemas.microsoft.com/office/drawing/2014/main" id="{6E3D943D-6B98-40D7-8A4D-4F460F6BD135}"/>
@@ -437,10 +428,10 @@
           <w:noProof/>
         </w:rPr>
         <w:drawing>
-          <wp:inline distT="0" distB="0" distL="0" distR="0" wp14:anchorId="6183DFF5" wp14:editId="4991F197">
-            <wp:extent cx="5715000" cy="2552700"/>
-            <wp:effectExtent l="0" t="0" r="0" b="0"/>
-            <wp:docPr id="4" name="Gráfico 4">
+          <wp:inline distT="0" distB="0" distL="0" distR="0" wp14:anchorId="3D234857" wp14:editId="5F11763D">
+            <wp:extent cx="5705475" cy="2667000"/>
+            <wp:effectExtent l="0" t="0" r="9525" b="0"/>
+            <wp:docPr id="5" name="Gráfico 5">
               <a:extLst xmlns:a="http://schemas.openxmlformats.org/drawingml/2006/main">
                 <a:ext uri="{FF2B5EF4-FFF2-40B4-BE49-F238E27FC236}">
                   <a16:creationId xmlns:a16="http://schemas.microsoft.com/office/drawing/2014/main" id="{700C1DBC-DCF8-46B8-AD3B-B432A1CD26CE}"/>
@@ -468,10 +459,10 @@
         </w:rPr>
         <w:lastRenderedPageBreak/>
         <w:drawing>
-          <wp:inline distT="0" distB="0" distL="0" distR="0" wp14:anchorId="6345E98A" wp14:editId="56D54CE1">
-            <wp:extent cx="5734050" cy="2619375"/>
-            <wp:effectExtent l="0" t="0" r="0" b="9525"/>
-            <wp:docPr id="8" name="Gráfico 8">
+          <wp:inline distT="0" distB="0" distL="0" distR="0" wp14:anchorId="24FB44BC" wp14:editId="0D2788C2">
+            <wp:extent cx="5772150" cy="2800350"/>
+            <wp:effectExtent l="0" t="0" r="0" b="0"/>
+            <wp:docPr id="6" name="Gráfico 6">
               <a:extLst xmlns:a="http://schemas.openxmlformats.org/drawingml/2006/main">
                 <a:ext uri="{FF2B5EF4-FFF2-40B4-BE49-F238E27FC236}">
                   <a16:creationId xmlns:a16="http://schemas.microsoft.com/office/drawing/2014/main" id="{09634B0F-2D86-401F-8A18-475B92E0625D}"/>
@@ -491,11 +482,17 @@
         <w:rPr>
           <w:noProof/>
         </w:rPr>
+        <w:t xml:space="preserve"> </w:t>
+      </w:r>
+      <w:r>
+        <w:rPr>
+          <w:noProof/>
+        </w:rPr>
         <w:drawing>
-          <wp:inline distT="0" distB="0" distL="0" distR="0" wp14:anchorId="50FD7125" wp14:editId="092A8E68">
-            <wp:extent cx="5762625" cy="2543175"/>
-            <wp:effectExtent l="0" t="0" r="9525" b="9525"/>
-            <wp:docPr id="9" name="Gráfico 9">
+          <wp:inline distT="0" distB="0" distL="0" distR="0" wp14:anchorId="34F1BC1D" wp14:editId="1F1F91E6">
+            <wp:extent cx="5810250" cy="2647950"/>
+            <wp:effectExtent l="0" t="0" r="0" b="0"/>
+            <wp:docPr id="7" name="Gráfico 7">
               <a:extLst xmlns:a="http://schemas.openxmlformats.org/drawingml/2006/main">
                 <a:ext uri="{FF2B5EF4-FFF2-40B4-BE49-F238E27FC236}">
                   <a16:creationId xmlns:a16="http://schemas.microsoft.com/office/drawing/2014/main" id="{F1241DAF-A5D2-4993-8EE4-5C0F217AE4B4}"/>
@@ -515,17 +512,11 @@
         <w:rPr>
           <w:noProof/>
         </w:rPr>
-        <w:t xml:space="preserve"> </w:t>
-      </w:r>
-      <w:r>
-        <w:rPr>
-          <w:noProof/>
-        </w:rPr>
         <w:drawing>
-          <wp:inline distT="0" distB="0" distL="0" distR="0" wp14:anchorId="34F2B92D" wp14:editId="1298047F">
-            <wp:extent cx="5781675" cy="2733675"/>
-            <wp:effectExtent l="0" t="0" r="9525" b="9525"/>
-            <wp:docPr id="10" name="Gráfico 10">
+          <wp:inline distT="0" distB="0" distL="0" distR="0" wp14:anchorId="0C3BBBFF" wp14:editId="0072E7E7">
+            <wp:extent cx="5819775" cy="2590800"/>
+            <wp:effectExtent l="0" t="0" r="9525" b="0"/>
+            <wp:docPr id="11" name="Gráfico 11">
               <a:extLst xmlns:a="http://schemas.openxmlformats.org/drawingml/2006/main">
                 <a:ext uri="{FF2B5EF4-FFF2-40B4-BE49-F238E27FC236}">
                   <a16:creationId xmlns:a16="http://schemas.microsoft.com/office/drawing/2014/main" id="{18E4854F-9027-4054-9148-F13F30C6BFBF}"/>
@@ -550,6 +541,108 @@
       <w:r>
         <w:t xml:space="preserve">A primeira coisa notável nas execuções é que o desempenho tanto do </w:t>
       </w:r>
+      <w:r>
+        <w:rPr>
+          <w:b/>
+          <w:bCs/>
+          <w:u w:val="single"/>
+        </w:rPr>
+        <w:t>FIFO</w:t>
+      </w:r>
+      <w:r>
+        <w:t xml:space="preserve"> quanto do </w:t>
+      </w:r>
+      <w:proofErr w:type="spellStart"/>
+      <w:r>
+        <w:rPr>
+          <w:b/>
+          <w:bCs/>
+          <w:u w:val="single"/>
+        </w:rPr>
+        <w:t>S</w:t>
+      </w:r>
+      <w:r>
+        <w:rPr>
+          <w:b/>
+          <w:bCs/>
+          <w:u w:val="single"/>
+        </w:rPr>
+        <w:t>econd_</w:t>
+      </w:r>
+      <w:r>
+        <w:rPr>
+          <w:b/>
+          <w:bCs/>
+          <w:u w:val="single"/>
+        </w:rPr>
+        <w:t>C</w:t>
+      </w:r>
+      <w:r>
+        <w:rPr>
+          <w:b/>
+          <w:bCs/>
+          <w:u w:val="single"/>
+        </w:rPr>
+        <w:t>hance</w:t>
+      </w:r>
+      <w:proofErr w:type="spellEnd"/>
+      <w:r>
+        <w:t xml:space="preserve"> se igualam,</w:t>
+      </w:r>
+      <w:r>
+        <w:t xml:space="preserve"> assim como </w:t>
+      </w:r>
+      <w:r>
+        <w:rPr>
+          <w:b/>
+          <w:bCs/>
+          <w:u w:val="single"/>
+        </w:rPr>
+        <w:t>NRU</w:t>
+      </w:r>
+      <w:r>
+        <w:t xml:space="preserve"> e </w:t>
+      </w:r>
+      <w:proofErr w:type="spellStart"/>
+      <w:proofErr w:type="gramStart"/>
+      <w:r>
+        <w:rPr>
+          <w:b/>
+          <w:bCs/>
+          <w:u w:val="single"/>
+        </w:rPr>
+        <w:t>Aging</w:t>
+      </w:r>
+      <w:proofErr w:type="spellEnd"/>
+      <w:r>
+        <w:t xml:space="preserve">, </w:t>
+      </w:r>
+      <w:r>
+        <w:t xml:space="preserve"> apesar</w:t>
+      </w:r>
+      <w:proofErr w:type="gramEnd"/>
+      <w:r>
+        <w:t xml:space="preserve"> de suas diferenças</w:t>
+      </w:r>
+      <w:r>
+        <w:t xml:space="preserve"> de lógica </w:t>
+      </w:r>
+      <w:r>
+        <w:lastRenderedPageBreak/>
+        <w:t>e implementação</w:t>
+      </w:r>
+      <w:r>
+        <w:t xml:space="preserve">. </w:t>
+      </w:r>
+      <w:r>
+        <w:t xml:space="preserve">Visto as execuções verifica-se o motivo do </w:t>
+      </w:r>
+      <w:r>
+        <w:t>algoritmo</w:t>
+      </w:r>
+      <w:r>
+        <w:t xml:space="preserve"> </w:t>
+      </w:r>
       <w:proofErr w:type="spellStart"/>
       <w:r>
         <w:rPr>
@@ -561,7 +654,7 @@
       </w:r>
       <w:proofErr w:type="spellEnd"/>
       <w:r>
-        <w:t xml:space="preserve"> quanto do </w:t>
+        <w:t>, tanto base quando com bit R(</w:t>
       </w:r>
       <w:proofErr w:type="spellStart"/>
       <w:r>
@@ -574,41 +667,6 @@
       </w:r>
       <w:proofErr w:type="spellEnd"/>
       <w:r>
-        <w:t xml:space="preserve"> se igualam, apesar de suas diferenças. </w:t>
-      </w:r>
-      <w:r>
-        <w:t xml:space="preserve">Visto as execuções verifica-se o motivo do </w:t>
-      </w:r>
-      <w:r>
-        <w:t>algoritmo</w:t>
-      </w:r>
-      <w:r>
-        <w:t xml:space="preserve"> </w:t>
-      </w:r>
-      <w:proofErr w:type="spellStart"/>
-      <w:r>
-        <w:rPr>
-          <w:b/>
-          <w:bCs/>
-          <w:u w:val="single"/>
-        </w:rPr>
-        <w:t>fifo</w:t>
-      </w:r>
-      <w:proofErr w:type="spellEnd"/>
-      <w:r>
-        <w:t>, tanto base quando com bit R(</w:t>
-      </w:r>
-      <w:proofErr w:type="spellStart"/>
-      <w:r>
-        <w:rPr>
-          <w:b/>
-          <w:bCs/>
-          <w:u w:val="single"/>
-        </w:rPr>
-        <w:t>second_chance</w:t>
-      </w:r>
-      <w:proofErr w:type="spellEnd"/>
-      <w:r>
         <w:t>),</w:t>
       </w:r>
       <w:r>
@@ -618,11 +676,7 @@
         <w:t>em</w:t>
       </w:r>
       <w:r>
-        <w:t xml:space="preserve"> pouco </w:t>
-      </w:r>
-      <w:r>
-        <w:lastRenderedPageBreak/>
-        <w:t>utilizado</w:t>
+        <w:t xml:space="preserve"> pouco utilizado</w:t>
       </w:r>
       <w:r>
         <w:t>s</w:t>
@@ -1393,14 +1447,6 @@
           </a:p>
         </c:rich>
       </c:tx>
-      <c:layout>
-        <c:manualLayout>
-          <c:xMode val="edge"/>
-          <c:yMode val="edge"/>
-          <c:x val="0.33178455818022745"/>
-          <c:y val="2.7777777777777776E-2"/>
-        </c:manualLayout>
-      </c:layout>
       <c:overlay val="0"/>
       <c:spPr>
         <a:noFill/>
@@ -1502,7 +1548,7 @@
           </c:val>
           <c:extLst>
             <c:ext xmlns:c16="http://schemas.microsoft.com/office/drawing/2014/chart" uri="{C3380CC4-5D6E-409C-BE32-E72D297353CC}">
-              <c16:uniqueId val="{00000000-AB4E-4E32-ACCB-FCCFD922FE68}"/>
+              <c16:uniqueId val="{00000000-16DA-4492-9A3F-28395C791825}"/>
             </c:ext>
           </c:extLst>
         </c:ser>
@@ -1571,7 +1617,7 @@
           </c:val>
           <c:extLst>
             <c:ext xmlns:c16="http://schemas.microsoft.com/office/drawing/2014/chart" uri="{C3380CC4-5D6E-409C-BE32-E72D297353CC}">
-              <c16:uniqueId val="{00000001-AB4E-4E32-ACCB-FCCFD922FE68}"/>
+              <c16:uniqueId val="{00000001-16DA-4492-9A3F-28395C791825}"/>
             </c:ext>
           </c:extLst>
         </c:ser>
@@ -1606,41 +1652,41 @@
                 <c:formatCode>General</c:formatCode>
                 <c:ptCount val="10"/>
                 <c:pt idx="0">
-                  <c:v>12</c:v>
+                  <c:v>9</c:v>
                 </c:pt>
                 <c:pt idx="1">
-                  <c:v>12</c:v>
+                  <c:v>9</c:v>
                 </c:pt>
                 <c:pt idx="2">
-                  <c:v>12</c:v>
+                  <c:v>9</c:v>
                 </c:pt>
                 <c:pt idx="3">
-                  <c:v>12</c:v>
+                  <c:v>9</c:v>
                 </c:pt>
                 <c:pt idx="4">
-                  <c:v>12</c:v>
+                  <c:v>9</c:v>
                 </c:pt>
                 <c:pt idx="5">
-                  <c:v>12</c:v>
+                  <c:v>9</c:v>
                 </c:pt>
                 <c:pt idx="6">
-                  <c:v>12</c:v>
+                  <c:v>9</c:v>
                 </c:pt>
                 <c:pt idx="7">
-                  <c:v>12</c:v>
+                  <c:v>9</c:v>
                 </c:pt>
                 <c:pt idx="8">
-                  <c:v>12</c:v>
+                  <c:v>9</c:v>
                 </c:pt>
                 <c:pt idx="9">
-                  <c:v>12</c:v>
+                  <c:v>9</c:v>
                 </c:pt>
               </c:numCache>
             </c:numRef>
           </c:val>
           <c:extLst>
             <c:ext xmlns:c16="http://schemas.microsoft.com/office/drawing/2014/chart" uri="{C3380CC4-5D6E-409C-BE32-E72D297353CC}">
-              <c16:uniqueId val="{00000002-AB4E-4E32-ACCB-FCCFD922FE68}"/>
+              <c16:uniqueId val="{00000002-16DA-4492-9A3F-28395C791825}"/>
             </c:ext>
           </c:extLst>
         </c:ser>
@@ -1709,7 +1755,7 @@
           </c:val>
           <c:extLst>
             <c:ext xmlns:c16="http://schemas.microsoft.com/office/drawing/2014/chart" uri="{C3380CC4-5D6E-409C-BE32-E72D297353CC}">
-              <c16:uniqueId val="{00000003-AB4E-4E32-ACCB-FCCFD922FE68}"/>
+              <c16:uniqueId val="{00000003-16DA-4492-9A3F-28395C791825}"/>
             </c:ext>
           </c:extLst>
         </c:ser>
@@ -1778,7 +1824,7 @@
           </c:val>
           <c:extLst>
             <c:ext xmlns:c16="http://schemas.microsoft.com/office/drawing/2014/chart" uri="{C3380CC4-5D6E-409C-BE32-E72D297353CC}">
-              <c16:uniqueId val="{00000004-AB4E-4E32-ACCB-FCCFD922FE68}"/>
+              <c16:uniqueId val="{00000004-16DA-4492-9A3F-28395C791825}"/>
             </c:ext>
           </c:extLst>
         </c:ser>
@@ -2123,7 +2169,7 @@
           </c:val>
           <c:extLst>
             <c:ext xmlns:c16="http://schemas.microsoft.com/office/drawing/2014/chart" uri="{C3380CC4-5D6E-409C-BE32-E72D297353CC}">
-              <c16:uniqueId val="{00000000-4E51-429A-B03C-B176F9B2571B}"/>
+              <c16:uniqueId val="{00000000-05F6-477C-B4F8-822E9C446A0A}"/>
             </c:ext>
           </c:extLst>
         </c:ser>
@@ -2192,7 +2238,7 @@
           </c:val>
           <c:extLst>
             <c:ext xmlns:c16="http://schemas.microsoft.com/office/drawing/2014/chart" uri="{C3380CC4-5D6E-409C-BE32-E72D297353CC}">
-              <c16:uniqueId val="{00000001-4E51-429A-B03C-B176F9B2571B}"/>
+              <c16:uniqueId val="{00000001-05F6-477C-B4F8-822E9C446A0A}"/>
             </c:ext>
           </c:extLst>
         </c:ser>
@@ -2227,41 +2273,41 @@
                 <c:formatCode>General</c:formatCode>
                 <c:ptCount val="10"/>
                 <c:pt idx="0">
-                  <c:v>10</c:v>
+                  <c:v>7</c:v>
                 </c:pt>
                 <c:pt idx="1">
-                  <c:v>10</c:v>
+                  <c:v>7</c:v>
                 </c:pt>
                 <c:pt idx="2">
-                  <c:v>10</c:v>
+                  <c:v>7</c:v>
                 </c:pt>
                 <c:pt idx="3">
-                  <c:v>10</c:v>
+                  <c:v>7</c:v>
                 </c:pt>
                 <c:pt idx="4">
-                  <c:v>10</c:v>
+                  <c:v>7</c:v>
                 </c:pt>
                 <c:pt idx="5">
-                  <c:v>10</c:v>
+                  <c:v>7</c:v>
                 </c:pt>
                 <c:pt idx="6">
-                  <c:v>10</c:v>
+                  <c:v>7</c:v>
                 </c:pt>
                 <c:pt idx="7">
-                  <c:v>10</c:v>
+                  <c:v>7</c:v>
                 </c:pt>
                 <c:pt idx="8">
-                  <c:v>10</c:v>
+                  <c:v>7</c:v>
                 </c:pt>
                 <c:pt idx="9">
-                  <c:v>10</c:v>
+                  <c:v>7</c:v>
                 </c:pt>
               </c:numCache>
             </c:numRef>
           </c:val>
           <c:extLst>
             <c:ext xmlns:c16="http://schemas.microsoft.com/office/drawing/2014/chart" uri="{C3380CC4-5D6E-409C-BE32-E72D297353CC}">
-              <c16:uniqueId val="{00000002-4E51-429A-B03C-B176F9B2571B}"/>
+              <c16:uniqueId val="{00000002-05F6-477C-B4F8-822E9C446A0A}"/>
             </c:ext>
           </c:extLst>
         </c:ser>
@@ -2330,7 +2376,7 @@
           </c:val>
           <c:extLst>
             <c:ext xmlns:c16="http://schemas.microsoft.com/office/drawing/2014/chart" uri="{C3380CC4-5D6E-409C-BE32-E72D297353CC}">
-              <c16:uniqueId val="{00000003-4E51-429A-B03C-B176F9B2571B}"/>
+              <c16:uniqueId val="{00000003-05F6-477C-B4F8-822E9C446A0A}"/>
             </c:ext>
           </c:extLst>
         </c:ser>
@@ -2399,7 +2445,7 @@
           </c:val>
           <c:extLst>
             <c:ext xmlns:c16="http://schemas.microsoft.com/office/drawing/2014/chart" uri="{C3380CC4-5D6E-409C-BE32-E72D297353CC}">
-              <c16:uniqueId val="{00000004-4E51-429A-B03C-B176F9B2571B}"/>
+              <c16:uniqueId val="{00000004-05F6-477C-B4F8-822E9C446A0A}"/>
             </c:ext>
           </c:extLst>
         </c:ser>
@@ -2623,7 +2669,7 @@
           <a:bodyPr rot="0" spcFirstLastPara="1" vertOverflow="ellipsis" vert="horz" wrap="square" anchor="ctr" anchorCtr="1"/>
           <a:lstStyle/>
           <a:p>
-            <a:pPr algn="ctr">
+            <a:pPr>
               <a:defRPr sz="1400" b="0" i="0" u="none" strike="noStrike" kern="1200" spc="0" baseline="0">
                 <a:solidFill>
                   <a:schemeClr val="tx1">
@@ -2655,7 +2701,7 @@
         <a:bodyPr rot="0" spcFirstLastPara="1" vertOverflow="ellipsis" vert="horz" wrap="square" anchor="ctr" anchorCtr="1"/>
         <a:lstStyle/>
         <a:p>
-          <a:pPr algn="ctr">
+          <a:pPr>
             <a:defRPr sz="1400" b="0" i="0" u="none" strike="noStrike" kern="1200" spc="0" baseline="0">
               <a:solidFill>
                 <a:schemeClr val="tx1">
@@ -2744,7 +2790,7 @@
           </c:val>
           <c:extLst>
             <c:ext xmlns:c16="http://schemas.microsoft.com/office/drawing/2014/chart" uri="{C3380CC4-5D6E-409C-BE32-E72D297353CC}">
-              <c16:uniqueId val="{00000000-2B9E-4D3B-A945-080007861B1A}"/>
+              <c16:uniqueId val="{00000000-0664-4D4A-B975-0F8FE56BD316}"/>
             </c:ext>
           </c:extLst>
         </c:ser>
@@ -2813,7 +2859,7 @@
           </c:val>
           <c:extLst>
             <c:ext xmlns:c16="http://schemas.microsoft.com/office/drawing/2014/chart" uri="{C3380CC4-5D6E-409C-BE32-E72D297353CC}">
-              <c16:uniqueId val="{00000001-2B9E-4D3B-A945-080007861B1A}"/>
+              <c16:uniqueId val="{00000001-0664-4D4A-B975-0F8FE56BD316}"/>
             </c:ext>
           </c:extLst>
         </c:ser>
@@ -2848,41 +2894,41 @@
                 <c:formatCode>General</c:formatCode>
                 <c:ptCount val="10"/>
                 <c:pt idx="0">
-                  <c:v>7</c:v>
+                  <c:v>6</c:v>
                 </c:pt>
                 <c:pt idx="1">
-                  <c:v>7</c:v>
+                  <c:v>6</c:v>
                 </c:pt>
                 <c:pt idx="2">
-                  <c:v>7</c:v>
+                  <c:v>6</c:v>
                 </c:pt>
                 <c:pt idx="3">
-                  <c:v>7</c:v>
+                  <c:v>6</c:v>
                 </c:pt>
                 <c:pt idx="4">
-                  <c:v>7</c:v>
+                  <c:v>6</c:v>
                 </c:pt>
                 <c:pt idx="5">
-                  <c:v>7</c:v>
+                  <c:v>6</c:v>
                 </c:pt>
                 <c:pt idx="6">
-                  <c:v>7</c:v>
+                  <c:v>6</c:v>
                 </c:pt>
                 <c:pt idx="7">
-                  <c:v>7</c:v>
+                  <c:v>6</c:v>
                 </c:pt>
                 <c:pt idx="8">
-                  <c:v>7</c:v>
+                  <c:v>6</c:v>
                 </c:pt>
                 <c:pt idx="9">
-                  <c:v>7</c:v>
+                  <c:v>6</c:v>
                 </c:pt>
               </c:numCache>
             </c:numRef>
           </c:val>
           <c:extLst>
             <c:ext xmlns:c16="http://schemas.microsoft.com/office/drawing/2014/chart" uri="{C3380CC4-5D6E-409C-BE32-E72D297353CC}">
-              <c16:uniqueId val="{00000002-2B9E-4D3B-A945-080007861B1A}"/>
+              <c16:uniqueId val="{00000002-0664-4D4A-B975-0F8FE56BD316}"/>
             </c:ext>
           </c:extLst>
         </c:ser>
@@ -2951,7 +2997,7 @@
           </c:val>
           <c:extLst>
             <c:ext xmlns:c16="http://schemas.microsoft.com/office/drawing/2014/chart" uri="{C3380CC4-5D6E-409C-BE32-E72D297353CC}">
-              <c16:uniqueId val="{00000003-2B9E-4D3B-A945-080007861B1A}"/>
+              <c16:uniqueId val="{00000003-0664-4D4A-B975-0F8FE56BD316}"/>
             </c:ext>
           </c:extLst>
         </c:ser>
@@ -3020,7 +3066,7 @@
           </c:val>
           <c:extLst>
             <c:ext xmlns:c16="http://schemas.microsoft.com/office/drawing/2014/chart" uri="{C3380CC4-5D6E-409C-BE32-E72D297353CC}">
-              <c16:uniqueId val="{00000004-2B9E-4D3B-A945-080007861B1A}"/>
+              <c16:uniqueId val="{00000004-0664-4D4A-B975-0F8FE56BD316}"/>
             </c:ext>
           </c:extLst>
         </c:ser>
@@ -3370,7 +3416,7 @@
           </c:val>
           <c:extLst>
             <c:ext xmlns:c16="http://schemas.microsoft.com/office/drawing/2014/chart" uri="{C3380CC4-5D6E-409C-BE32-E72D297353CC}">
-              <c16:uniqueId val="{00000000-B7AA-4FEB-90D1-8A84A8E3016B}"/>
+              <c16:uniqueId val="{00000000-2734-4186-9017-A0776AC22AD0}"/>
             </c:ext>
           </c:extLst>
         </c:ser>
@@ -3439,7 +3485,7 @@
           </c:val>
           <c:extLst>
             <c:ext xmlns:c16="http://schemas.microsoft.com/office/drawing/2014/chart" uri="{C3380CC4-5D6E-409C-BE32-E72D297353CC}">
-              <c16:uniqueId val="{00000001-B7AA-4FEB-90D1-8A84A8E3016B}"/>
+              <c16:uniqueId val="{00000001-2734-4186-9017-A0776AC22AD0}"/>
             </c:ext>
           </c:extLst>
         </c:ser>
@@ -3508,7 +3554,7 @@
           </c:val>
           <c:extLst>
             <c:ext xmlns:c16="http://schemas.microsoft.com/office/drawing/2014/chart" uri="{C3380CC4-5D6E-409C-BE32-E72D297353CC}">
-              <c16:uniqueId val="{00000002-B7AA-4FEB-90D1-8A84A8E3016B}"/>
+              <c16:uniqueId val="{00000002-2734-4186-9017-A0776AC22AD0}"/>
             </c:ext>
           </c:extLst>
         </c:ser>
@@ -3577,7 +3623,7 @@
           </c:val>
           <c:extLst>
             <c:ext xmlns:c16="http://schemas.microsoft.com/office/drawing/2014/chart" uri="{C3380CC4-5D6E-409C-BE32-E72D297353CC}">
-              <c16:uniqueId val="{00000003-B7AA-4FEB-90D1-8A84A8E3016B}"/>
+              <c16:uniqueId val="{00000003-2734-4186-9017-A0776AC22AD0}"/>
             </c:ext>
           </c:extLst>
         </c:ser>
@@ -3646,7 +3692,7 @@
           </c:val>
           <c:extLst>
             <c:ext xmlns:c16="http://schemas.microsoft.com/office/drawing/2014/chart" uri="{C3380CC4-5D6E-409C-BE32-E72D297353CC}">
-              <c16:uniqueId val="{00000004-B7AA-4FEB-90D1-8A84A8E3016B}"/>
+              <c16:uniqueId val="{00000004-2734-4186-9017-A0776AC22AD0}"/>
             </c:ext>
           </c:extLst>
         </c:ser>
@@ -3995,7 +4041,7 @@
           </c:val>
           <c:extLst>
             <c:ext xmlns:c16="http://schemas.microsoft.com/office/drawing/2014/chart" uri="{C3380CC4-5D6E-409C-BE32-E72D297353CC}">
-              <c16:uniqueId val="{00000000-3BE8-4E5A-9FD2-FF1E1D2EE504}"/>
+              <c16:uniqueId val="{00000000-D14E-4FFB-833A-9BE9A4DF1D1B}"/>
             </c:ext>
           </c:extLst>
         </c:ser>
@@ -4030,41 +4076,41 @@
                 <c:formatCode>General</c:formatCode>
                 <c:ptCount val="10"/>
                 <c:pt idx="0">
-                  <c:v>10</c:v>
+                  <c:v>9</c:v>
                 </c:pt>
                 <c:pt idx="1">
-                  <c:v>10</c:v>
+                  <c:v>9</c:v>
                 </c:pt>
                 <c:pt idx="2">
-                  <c:v>10</c:v>
+                  <c:v>9</c:v>
                 </c:pt>
                 <c:pt idx="3">
-                  <c:v>10</c:v>
+                  <c:v>9</c:v>
                 </c:pt>
                 <c:pt idx="4">
-                  <c:v>10</c:v>
+                  <c:v>9</c:v>
                 </c:pt>
                 <c:pt idx="5">
-                  <c:v>10</c:v>
+                  <c:v>9</c:v>
                 </c:pt>
                 <c:pt idx="6">
-                  <c:v>10</c:v>
+                  <c:v>9</c:v>
                 </c:pt>
                 <c:pt idx="7">
-                  <c:v>10</c:v>
+                  <c:v>9</c:v>
                 </c:pt>
                 <c:pt idx="8">
-                  <c:v>10</c:v>
+                  <c:v>9</c:v>
                 </c:pt>
                 <c:pt idx="9">
-                  <c:v>10</c:v>
+                  <c:v>9</c:v>
                 </c:pt>
               </c:numCache>
             </c:numRef>
           </c:val>
           <c:extLst>
             <c:ext xmlns:c16="http://schemas.microsoft.com/office/drawing/2014/chart" uri="{C3380CC4-5D6E-409C-BE32-E72D297353CC}">
-              <c16:uniqueId val="{00000001-3BE8-4E5A-9FD2-FF1E1D2EE504}"/>
+              <c16:uniqueId val="{00000001-D14E-4FFB-833A-9BE9A4DF1D1B}"/>
             </c:ext>
           </c:extLst>
         </c:ser>
@@ -4099,41 +4145,41 @@
                 <c:formatCode>General</c:formatCode>
                 <c:ptCount val="10"/>
                 <c:pt idx="0">
-                  <c:v>10</c:v>
+                  <c:v>7</c:v>
                 </c:pt>
                 <c:pt idx="1">
-                  <c:v>10</c:v>
+                  <c:v>7</c:v>
                 </c:pt>
                 <c:pt idx="2">
-                  <c:v>10</c:v>
+                  <c:v>7</c:v>
                 </c:pt>
                 <c:pt idx="3">
-                  <c:v>10</c:v>
+                  <c:v>7</c:v>
                 </c:pt>
                 <c:pt idx="4">
-                  <c:v>10</c:v>
+                  <c:v>7</c:v>
                 </c:pt>
                 <c:pt idx="5">
-                  <c:v>10</c:v>
+                  <c:v>7</c:v>
                 </c:pt>
                 <c:pt idx="6">
-                  <c:v>10</c:v>
+                  <c:v>7</c:v>
                 </c:pt>
                 <c:pt idx="7">
-                  <c:v>10</c:v>
+                  <c:v>7</c:v>
                 </c:pt>
                 <c:pt idx="8">
-                  <c:v>10</c:v>
+                  <c:v>7</c:v>
                 </c:pt>
                 <c:pt idx="9">
-                  <c:v>10</c:v>
+                  <c:v>7</c:v>
                 </c:pt>
               </c:numCache>
             </c:numRef>
           </c:val>
           <c:extLst>
             <c:ext xmlns:c16="http://schemas.microsoft.com/office/drawing/2014/chart" uri="{C3380CC4-5D6E-409C-BE32-E72D297353CC}">
-              <c16:uniqueId val="{00000002-3BE8-4E5A-9FD2-FF1E1D2EE504}"/>
+              <c16:uniqueId val="{00000002-D14E-4FFB-833A-9BE9A4DF1D1B}"/>
             </c:ext>
           </c:extLst>
         </c:ser>
@@ -4202,7 +4248,7 @@
           </c:val>
           <c:extLst>
             <c:ext xmlns:c16="http://schemas.microsoft.com/office/drawing/2014/chart" uri="{C3380CC4-5D6E-409C-BE32-E72D297353CC}">
-              <c16:uniqueId val="{00000003-3BE8-4E5A-9FD2-FF1E1D2EE504}"/>
+              <c16:uniqueId val="{00000003-D14E-4FFB-833A-9BE9A4DF1D1B}"/>
             </c:ext>
           </c:extLst>
         </c:ser>
@@ -4271,7 +4317,7 @@
           </c:val>
           <c:extLst>
             <c:ext xmlns:c16="http://schemas.microsoft.com/office/drawing/2014/chart" uri="{C3380CC4-5D6E-409C-BE32-E72D297353CC}">
-              <c16:uniqueId val="{00000004-3BE8-4E5A-9FD2-FF1E1D2EE504}"/>
+              <c16:uniqueId val="{00000004-D14E-4FFB-833A-9BE9A4DF1D1B}"/>
             </c:ext>
           </c:extLst>
         </c:ser>
@@ -4616,7 +4662,7 @@
           </c:val>
           <c:extLst>
             <c:ext xmlns:c16="http://schemas.microsoft.com/office/drawing/2014/chart" uri="{C3380CC4-5D6E-409C-BE32-E72D297353CC}">
-              <c16:uniqueId val="{00000000-97E4-463B-8D6B-CB8B588F094B}"/>
+              <c16:uniqueId val="{00000000-0591-4463-B552-60C9CDAAF3B5}"/>
             </c:ext>
           </c:extLst>
         </c:ser>
@@ -4685,7 +4731,7 @@
           </c:val>
           <c:extLst>
             <c:ext xmlns:c16="http://schemas.microsoft.com/office/drawing/2014/chart" uri="{C3380CC4-5D6E-409C-BE32-E72D297353CC}">
-              <c16:uniqueId val="{00000001-97E4-463B-8D6B-CB8B588F094B}"/>
+              <c16:uniqueId val="{00000001-0591-4463-B552-60C9CDAAF3B5}"/>
             </c:ext>
           </c:extLst>
         </c:ser>
@@ -4720,41 +4766,41 @@
                 <c:formatCode>General</c:formatCode>
                 <c:ptCount val="10"/>
                 <c:pt idx="0">
-                  <c:v>7</c:v>
+                  <c:v>6</c:v>
                 </c:pt>
                 <c:pt idx="1">
-                  <c:v>7</c:v>
+                  <c:v>6</c:v>
                 </c:pt>
                 <c:pt idx="2">
-                  <c:v>7</c:v>
+                  <c:v>6</c:v>
                 </c:pt>
                 <c:pt idx="3">
-                  <c:v>7</c:v>
+                  <c:v>6</c:v>
                 </c:pt>
                 <c:pt idx="4">
-                  <c:v>7</c:v>
+                  <c:v>6</c:v>
                 </c:pt>
                 <c:pt idx="5">
-                  <c:v>7</c:v>
+                  <c:v>6</c:v>
                 </c:pt>
                 <c:pt idx="6">
-                  <c:v>7</c:v>
+                  <c:v>6</c:v>
                 </c:pt>
                 <c:pt idx="7">
-                  <c:v>7</c:v>
+                  <c:v>6</c:v>
                 </c:pt>
                 <c:pt idx="8">
-                  <c:v>7</c:v>
+                  <c:v>6</c:v>
                 </c:pt>
                 <c:pt idx="9">
-                  <c:v>7</c:v>
+                  <c:v>6</c:v>
                 </c:pt>
               </c:numCache>
             </c:numRef>
           </c:val>
           <c:extLst>
             <c:ext xmlns:c16="http://schemas.microsoft.com/office/drawing/2014/chart" uri="{C3380CC4-5D6E-409C-BE32-E72D297353CC}">
-              <c16:uniqueId val="{00000002-97E4-463B-8D6B-CB8B588F094B}"/>
+              <c16:uniqueId val="{00000002-0591-4463-B552-60C9CDAAF3B5}"/>
             </c:ext>
           </c:extLst>
         </c:ser>
@@ -4823,7 +4869,7 @@
           </c:val>
           <c:extLst>
             <c:ext xmlns:c16="http://schemas.microsoft.com/office/drawing/2014/chart" uri="{C3380CC4-5D6E-409C-BE32-E72D297353CC}">
-              <c16:uniqueId val="{00000003-97E4-463B-8D6B-CB8B588F094B}"/>
+              <c16:uniqueId val="{00000003-0591-4463-B552-60C9CDAAF3B5}"/>
             </c:ext>
           </c:extLst>
         </c:ser>
@@ -4892,7 +4938,7 @@
           </c:val>
           <c:extLst>
             <c:ext xmlns:c16="http://schemas.microsoft.com/office/drawing/2014/chart" uri="{C3380CC4-5D6E-409C-BE32-E72D297353CC}">
-              <c16:uniqueId val="{00000004-97E4-463B-8D6B-CB8B588F094B}"/>
+              <c16:uniqueId val="{00000004-0591-4463-B552-60C9CDAAF3B5}"/>
             </c:ext>
           </c:extLst>
         </c:ser>

</xml_diff>